<commit_message>
Added git hub link to word document and pdf file.
</commit_message>
<xml_diff>
--- a/SL Phase 1 Assignment - Karl Joseph Chetcuti.docx
+++ b/SL Phase 1 Assignment - Karl Joseph Chetcuti.docx
@@ -10,8 +10,8 @@
         <w:tblLook w:val="04A0" w:firstRow="1" w:lastRow="0" w:firstColumn="1" w:lastColumn="0" w:noHBand="0" w:noVBand="1"/>
       </w:tblPr>
       <w:tblGrid>
-        <w:gridCol w:w="4508"/>
-        <w:gridCol w:w="4508"/>
+        <w:gridCol w:w="4164"/>
+        <w:gridCol w:w="4852"/>
       </w:tblGrid>
       <w:tr>
         <w:trPr>
@@ -113,42 +113,64 @@
                 <w:lang w:val="mt-MT"/>
               </w:rPr>
             </w:pPr>
+            <w:r>
+              <w:t xml:space="preserve">Phase 1 </w:t>
+            </w:r>
+            <w:r>
+              <w:rPr>
+                <w:lang w:val="mt-MT"/>
+              </w:rPr>
+              <w:t>-</w:t>
+            </w:r>
+            <w:r>
+              <w:rPr>
+                <w:lang w:val="mt-MT"/>
+              </w:rPr>
+              <w:t xml:space="preserve"> </w:t>
+            </w:r>
+            <w:r>
+              <w:rPr>
+                <w:lang w:val="mt-MT"/>
+              </w:rPr>
+              <w:t xml:space="preserve"> Implement OOPS using JAVA with Data Structures and Beyond</w:t>
+            </w:r>
+          </w:p>
+          <w:p>
+            <w:pPr>
+              <w:rPr>
+                <w:lang w:val="mt-MT"/>
+              </w:rPr>
+            </w:pPr>
+          </w:p>
+        </w:tc>
+      </w:tr>
+      <w:tr>
+        <w:trPr>
+          <w:trHeight w:val="591"/>
+        </w:trPr>
+        <w:tc>
+          <w:tcPr>
+            <w:tcW w:w="4508" w:type="dxa"/>
+          </w:tcPr>
+          <w:p>
+            <w:r>
+              <w:t>Git Hub Link:</w:t>
+            </w:r>
+          </w:p>
+        </w:tc>
+        <w:tc>
+          <w:tcPr>
+            <w:tcW w:w="4508" w:type="dxa"/>
+          </w:tcPr>
+          <w:p>
+            <w:pPr>
+              <w:pStyle w:val="Header"/>
+            </w:pPr>
+            <w:r>
+              <w:t>https://github.com/karlcht/JavaFSPhase1Project.git</w:t>
+            </w:r>
             <w:bookmarkStart w:id="0" w:name="_GoBack"/>
-            <w:r>
-              <w:t xml:space="preserve">Phase 1 </w:t>
-            </w:r>
-            <w:r>
-              <w:rPr>
-                <w:lang w:val="mt-MT"/>
-              </w:rPr>
-              <w:t>-</w:t>
-            </w:r>
-            <w:r>
-              <w:rPr>
-                <w:lang w:val="mt-MT"/>
-              </w:rPr>
-              <w:t xml:space="preserve"> </w:t>
-            </w:r>
-            <w:r>
-              <w:rPr>
-                <w:lang w:val="mt-MT"/>
-              </w:rPr>
-              <w:t xml:space="preserve"> </w:t>
-            </w:r>
-            <w:r>
-              <w:rPr>
-                <w:lang w:val="mt-MT"/>
-              </w:rPr>
-              <w:t>Implement OOPS using JAVA with Data Structures and Beyond</w:t>
-            </w:r>
-          </w:p>
-          <w:bookmarkEnd w:id="0"/>
-          <w:p>
-            <w:pPr>
-              <w:rPr>
-                <w:lang w:val="mt-MT"/>
-              </w:rPr>
-            </w:pPr>
+            <w:bookmarkEnd w:id="0"/>
           </w:p>
         </w:tc>
       </w:tr>
@@ -9778,14 +9800,27 @@
       <w:r>
         <w:t xml:space="preserve">Figure </w:t>
       </w:r>
-      <w:fldSimple w:instr=" SEQ Figure \* ARABIC ">
-        <w:r>
-          <w:rPr>
-            <w:noProof/>
-          </w:rPr>
-          <w:t>1</w:t>
-        </w:r>
-      </w:fldSimple>
+      <w:r>
+        <w:fldChar w:fldCharType="begin"/>
+      </w:r>
+      <w:r>
+        <w:instrText xml:space="preserve"> SEQ Figure \* ARABIC </w:instrText>
+      </w:r>
+      <w:r>
+        <w:fldChar w:fldCharType="separate"/>
+      </w:r>
+      <w:r>
+        <w:rPr>
+          <w:noProof/>
+        </w:rPr>
+        <w:t>1</w:t>
+      </w:r>
+      <w:r>
+        <w:rPr>
+          <w:noProof/>
+        </w:rPr>
+        <w:fldChar w:fldCharType="end"/>
+      </w:r>
       <w:r>
         <w:rPr>
           <w:lang w:val="mt-MT"/>
@@ -9863,14 +9898,27 @@
       <w:r>
         <w:t xml:space="preserve">Figure </w:t>
       </w:r>
-      <w:fldSimple w:instr=" SEQ Figure \* ARABIC ">
-        <w:r>
-          <w:rPr>
-            <w:noProof/>
-          </w:rPr>
-          <w:t>2</w:t>
-        </w:r>
-      </w:fldSimple>
+      <w:r>
+        <w:fldChar w:fldCharType="begin"/>
+      </w:r>
+      <w:r>
+        <w:instrText xml:space="preserve"> SEQ Figure \* ARABIC </w:instrText>
+      </w:r>
+      <w:r>
+        <w:fldChar w:fldCharType="separate"/>
+      </w:r>
+      <w:r>
+        <w:rPr>
+          <w:noProof/>
+        </w:rPr>
+        <w:t>2</w:t>
+      </w:r>
+      <w:r>
+        <w:rPr>
+          <w:noProof/>
+        </w:rPr>
+        <w:fldChar w:fldCharType="end"/>
+      </w:r>
       <w:r>
         <w:rPr>
           <w:lang w:val="mt-MT"/>
@@ -9949,14 +9997,27 @@
       <w:r>
         <w:t xml:space="preserve">Figure </w:t>
       </w:r>
-      <w:fldSimple w:instr=" SEQ Figure \* ARABIC ">
-        <w:r>
-          <w:rPr>
-            <w:noProof/>
-          </w:rPr>
-          <w:t>3</w:t>
-        </w:r>
-      </w:fldSimple>
+      <w:r>
+        <w:fldChar w:fldCharType="begin"/>
+      </w:r>
+      <w:r>
+        <w:instrText xml:space="preserve"> SEQ Figure \* ARABIC </w:instrText>
+      </w:r>
+      <w:r>
+        <w:fldChar w:fldCharType="separate"/>
+      </w:r>
+      <w:r>
+        <w:rPr>
+          <w:noProof/>
+        </w:rPr>
+        <w:t>3</w:t>
+      </w:r>
+      <w:r>
+        <w:rPr>
+          <w:noProof/>
+        </w:rPr>
+        <w:fldChar w:fldCharType="end"/>
+      </w:r>
       <w:r>
         <w:rPr>
           <w:lang w:val="mt-MT"/>
@@ -10033,14 +10094,27 @@
       <w:r>
         <w:t xml:space="preserve">Figure </w:t>
       </w:r>
-      <w:fldSimple w:instr=" SEQ Figure \* ARABIC ">
-        <w:r>
-          <w:rPr>
-            <w:noProof/>
-          </w:rPr>
-          <w:t>4</w:t>
-        </w:r>
-      </w:fldSimple>
+      <w:r>
+        <w:fldChar w:fldCharType="begin"/>
+      </w:r>
+      <w:r>
+        <w:instrText xml:space="preserve"> SEQ Figure \* ARABIC </w:instrText>
+      </w:r>
+      <w:r>
+        <w:fldChar w:fldCharType="separate"/>
+      </w:r>
+      <w:r>
+        <w:rPr>
+          <w:noProof/>
+        </w:rPr>
+        <w:t>4</w:t>
+      </w:r>
+      <w:r>
+        <w:rPr>
+          <w:noProof/>
+        </w:rPr>
+        <w:fldChar w:fldCharType="end"/>
+      </w:r>
       <w:r>
         <w:rPr>
           <w:lang w:val="mt-MT"/>
@@ -10119,14 +10193,27 @@
       <w:r>
         <w:t xml:space="preserve">Figure </w:t>
       </w:r>
-      <w:fldSimple w:instr=" SEQ Figure \* ARABIC ">
-        <w:r>
-          <w:rPr>
-            <w:noProof/>
-          </w:rPr>
-          <w:t>5</w:t>
-        </w:r>
-      </w:fldSimple>
+      <w:r>
+        <w:fldChar w:fldCharType="begin"/>
+      </w:r>
+      <w:r>
+        <w:instrText xml:space="preserve"> SEQ Figure \* ARABIC </w:instrText>
+      </w:r>
+      <w:r>
+        <w:fldChar w:fldCharType="separate"/>
+      </w:r>
+      <w:r>
+        <w:rPr>
+          <w:noProof/>
+        </w:rPr>
+        <w:t>5</w:t>
+      </w:r>
+      <w:r>
+        <w:rPr>
+          <w:noProof/>
+        </w:rPr>
+        <w:fldChar w:fldCharType="end"/>
+      </w:r>
       <w:r>
         <w:rPr>
           <w:lang w:val="mt-MT"/>
@@ -10205,14 +10292,27 @@
       <w:r>
         <w:t xml:space="preserve">Figure </w:t>
       </w:r>
-      <w:fldSimple w:instr=" SEQ Figure \* ARABIC ">
-        <w:r>
-          <w:rPr>
-            <w:noProof/>
-          </w:rPr>
-          <w:t>6</w:t>
-        </w:r>
-      </w:fldSimple>
+      <w:r>
+        <w:fldChar w:fldCharType="begin"/>
+      </w:r>
+      <w:r>
+        <w:instrText xml:space="preserve"> SEQ Figure \* ARABIC </w:instrText>
+      </w:r>
+      <w:r>
+        <w:fldChar w:fldCharType="separate"/>
+      </w:r>
+      <w:r>
+        <w:rPr>
+          <w:noProof/>
+        </w:rPr>
+        <w:t>6</w:t>
+      </w:r>
+      <w:r>
+        <w:rPr>
+          <w:noProof/>
+        </w:rPr>
+        <w:fldChar w:fldCharType="end"/>
+      </w:r>
       <w:r>
         <w:rPr>
           <w:lang w:val="mt-MT"/>
@@ -10289,14 +10389,27 @@
       <w:r>
         <w:t xml:space="preserve">Figure </w:t>
       </w:r>
-      <w:fldSimple w:instr=" SEQ Figure \* ARABIC ">
-        <w:r>
-          <w:rPr>
-            <w:noProof/>
-          </w:rPr>
-          <w:t>7</w:t>
-        </w:r>
-      </w:fldSimple>
+      <w:r>
+        <w:fldChar w:fldCharType="begin"/>
+      </w:r>
+      <w:r>
+        <w:instrText xml:space="preserve"> SEQ Figure \* ARABIC </w:instrText>
+      </w:r>
+      <w:r>
+        <w:fldChar w:fldCharType="separate"/>
+      </w:r>
+      <w:r>
+        <w:rPr>
+          <w:noProof/>
+        </w:rPr>
+        <w:t>7</w:t>
+      </w:r>
+      <w:r>
+        <w:rPr>
+          <w:noProof/>
+        </w:rPr>
+        <w:fldChar w:fldCharType="end"/>
+      </w:r>
       <w:r>
         <w:rPr>
           <w:lang w:val="mt-MT"/>
@@ -10380,14 +10493,27 @@
       <w:r>
         <w:t xml:space="preserve">Figure </w:t>
       </w:r>
-      <w:fldSimple w:instr=" SEQ Figure \* ARABIC ">
-        <w:r>
-          <w:rPr>
-            <w:noProof/>
-          </w:rPr>
-          <w:t>8</w:t>
-        </w:r>
-      </w:fldSimple>
+      <w:r>
+        <w:fldChar w:fldCharType="begin"/>
+      </w:r>
+      <w:r>
+        <w:instrText xml:space="preserve"> SEQ Figure \* ARABIC </w:instrText>
+      </w:r>
+      <w:r>
+        <w:fldChar w:fldCharType="separate"/>
+      </w:r>
+      <w:r>
+        <w:rPr>
+          <w:noProof/>
+        </w:rPr>
+        <w:t>8</w:t>
+      </w:r>
+      <w:r>
+        <w:rPr>
+          <w:noProof/>
+        </w:rPr>
+        <w:fldChar w:fldCharType="end"/>
+      </w:r>
       <w:r>
         <w:rPr>
           <w:lang w:val="mt-MT"/>
@@ -10476,14 +10602,27 @@
       <w:r>
         <w:t xml:space="preserve">Figure </w:t>
       </w:r>
-      <w:fldSimple w:instr=" SEQ Figure \* ARABIC ">
-        <w:r>
-          <w:rPr>
-            <w:noProof/>
-          </w:rPr>
-          <w:t>9</w:t>
-        </w:r>
-      </w:fldSimple>
+      <w:r>
+        <w:fldChar w:fldCharType="begin"/>
+      </w:r>
+      <w:r>
+        <w:instrText xml:space="preserve"> SEQ Figure \* ARABIC </w:instrText>
+      </w:r>
+      <w:r>
+        <w:fldChar w:fldCharType="separate"/>
+      </w:r>
+      <w:r>
+        <w:rPr>
+          <w:noProof/>
+        </w:rPr>
+        <w:t>9</w:t>
+      </w:r>
+      <w:r>
+        <w:rPr>
+          <w:noProof/>
+        </w:rPr>
+        <w:fldChar w:fldCharType="end"/>
+      </w:r>
       <w:r>
         <w:rPr>
           <w:lang w:val="mt-MT"/>
@@ -10604,7 +10743,7 @@
                 <w:bCs/>
                 <w:noProof/>
               </w:rPr>
-              <w:t>15</w:t>
+              <w:t>1</w:t>
             </w:r>
             <w:r>
               <w:rPr>
@@ -11530,7 +11669,7 @@
 </file>
 
 <file path=customXml/itemProps1.xml><?xml version="1.0" encoding="utf-8"?>
-<ds:datastoreItem xmlns:ds="http://schemas.openxmlformats.org/officeDocument/2006/customXml" ds:itemID="{FBA48766-0178-4AA5-B0B3-FD425AB0973A}">
+<ds:datastoreItem xmlns:ds="http://schemas.openxmlformats.org/officeDocument/2006/customXml" ds:itemID="{4FBF57C6-9ACA-4FD8-B3C0-29EA2B479A8B}">
   <ds:schemaRefs>
     <ds:schemaRef ds:uri="http://schemas.openxmlformats.org/officeDocument/2006/bibliography"/>
   </ds:schemaRefs>

</xml_diff>